<commit_message>
Added Comments to Folklore SFX Document
</commit_message>
<xml_diff>
--- a/Folklore SFX and potential music.docx
+++ b/Folklore SFX and potential music.docx
@@ -1,6 +1,6 @@
 
 <file path=word/document.xml><?xml version="1.0" encoding="utf-8"?>
-<w:document xmlns:wpc="http://schemas.microsoft.com/office/word/2010/wordprocessingCanvas" xmlns:cx="http://schemas.microsoft.com/office/drawing/2014/chartex" xmlns:cx1="http://schemas.microsoft.com/office/drawing/2015/9/8/chartex" xmlns:cx2="http://schemas.microsoft.com/office/drawing/2015/10/21/chartex" xmlns:cx3="http://schemas.microsoft.com/office/drawing/2016/5/9/chartex" xmlns:cx4="http://schemas.microsoft.com/office/drawing/2016/5/10/chartex" xmlns:cx5="http://schemas.microsoft.com/office/drawing/2016/5/11/chartex" xmlns:cx6="http://schemas.microsoft.com/office/drawing/2016/5/12/chartex" xmlns:cx7="http://schemas.microsoft.com/office/drawing/2016/5/13/chartex" xmlns:cx8="http://schemas.microsoft.com/office/drawing/2016/5/14/chartex" xmlns:mc="http://schemas.openxmlformats.org/markup-compatibility/2006" xmlns:aink="http://schemas.microsoft.com/office/drawing/2016/ink" xmlns:am3d="http://schemas.microsoft.com/office/drawing/2017/model3d" xmlns:o="urn:schemas-microsoft-com:office:office" xmlns:r="http://schemas.openxmlformats.org/officeDocument/2006/relationships" xmlns:m="http://schemas.openxmlformats.org/officeDocument/2006/math" xmlns:v="urn:schemas-microsoft-com:vml" xmlns:wp14="http://schemas.microsoft.com/office/word/2010/wordprocessingDrawing" xmlns:wp="http://schemas.openxmlformats.org/drawingml/2006/wordprocessingDrawing" xmlns:w10="urn:schemas-microsoft-com:office:word" xmlns:w="http://schemas.openxmlformats.org/wordprocessingml/2006/main" xmlns:w14="http://schemas.microsoft.com/office/word/2010/wordml" xmlns:w15="http://schemas.microsoft.com/office/word/2012/wordml" xmlns:w16cid="http://schemas.microsoft.com/office/word/2016/wordml/cid" xmlns:w16se="http://schemas.microsoft.com/office/word/2015/wordml/symex" xmlns:wpg="http://schemas.microsoft.com/office/word/2010/wordprocessingGroup" xmlns:wpi="http://schemas.microsoft.com/office/word/2010/wordprocessingInk" xmlns:wne="http://schemas.microsoft.com/office/word/2006/wordml" xmlns:wps="http://schemas.microsoft.com/office/word/2010/wordprocessingShape" mc:Ignorable="w14 w15 w16se w16cid wp14">
+<w:document xmlns:wpc="http://schemas.microsoft.com/office/word/2010/wordprocessingCanvas" xmlns:cx="http://schemas.microsoft.com/office/drawing/2014/chartex" xmlns:cx1="http://schemas.microsoft.com/office/drawing/2015/9/8/chartex" xmlns:cx2="http://schemas.microsoft.com/office/drawing/2015/10/21/chartex" xmlns:cx3="http://schemas.microsoft.com/office/drawing/2016/5/9/chartex" xmlns:cx4="http://schemas.microsoft.com/office/drawing/2016/5/10/chartex" xmlns:cx5="http://schemas.microsoft.com/office/drawing/2016/5/11/chartex" xmlns:cx6="http://schemas.microsoft.com/office/drawing/2016/5/12/chartex" xmlns:cx7="http://schemas.microsoft.com/office/drawing/2016/5/13/chartex" xmlns:cx8="http://schemas.microsoft.com/office/drawing/2016/5/14/chartex" xmlns:mc="http://schemas.openxmlformats.org/markup-compatibility/2006" xmlns:aink="http://schemas.microsoft.com/office/drawing/2016/ink" xmlns:am3d="http://schemas.microsoft.com/office/drawing/2017/model3d" xmlns:o="urn:schemas-microsoft-com:office:office" xmlns:oel="http://schemas.microsoft.com/office/2019/extlst" xmlns:r="http://schemas.openxmlformats.org/officeDocument/2006/relationships" xmlns:m="http://schemas.openxmlformats.org/officeDocument/2006/math" xmlns:v="urn:schemas-microsoft-com:vml" xmlns:wp14="http://schemas.microsoft.com/office/word/2010/wordprocessingDrawing" xmlns:wp="http://schemas.openxmlformats.org/drawingml/2006/wordprocessingDrawing" xmlns:w10="urn:schemas-microsoft-com:office:word" xmlns:w="http://schemas.openxmlformats.org/wordprocessingml/2006/main" xmlns:w14="http://schemas.microsoft.com/office/word/2010/wordml" xmlns:w15="http://schemas.microsoft.com/office/word/2012/wordml" xmlns:w16cex="http://schemas.microsoft.com/office/word/2018/wordml/cex" xmlns:w16cid="http://schemas.microsoft.com/office/word/2016/wordml/cid" xmlns:w16="http://schemas.microsoft.com/office/word/2018/wordml" xmlns:w16du="http://schemas.microsoft.com/office/word/2023/wordml/word16du" xmlns:w16sdtdh="http://schemas.microsoft.com/office/word/2020/wordml/sdtdatahash" xmlns:w16se="http://schemas.microsoft.com/office/word/2015/wordml/symex" xmlns:wpg="http://schemas.microsoft.com/office/word/2010/wordprocessingGroup" xmlns:wpi="http://schemas.microsoft.com/office/word/2010/wordprocessingInk" xmlns:wne="http://schemas.microsoft.com/office/word/2006/wordml" xmlns:wps="http://schemas.microsoft.com/office/word/2010/wordprocessingShape" mc:Ignorable="w14 w15 w16se w16cid w16 w16cex w16sdtdh wp14">
   <w:body>
     <w:p>
       <w:pPr>
@@ -102,7 +102,7 @@
       <w:r>
         <w:t xml:space="preserve">: </w:t>
       </w:r>
-      <w:hyperlink r:id="rId5" w:history="1">
+      <w:hyperlink r:id="rId6" w:history="1">
         <w:r>
           <w:rPr>
             <w:rStyle w:val="Hyperlink"/>
@@ -137,7 +137,7 @@
       <w:r>
         <w:t xml:space="preserve"> </w:t>
       </w:r>
-      <w:hyperlink r:id="rId6" w:history="1">
+      <w:hyperlink r:id="rId7" w:history="1">
         <w:r>
           <w:rPr>
             <w:rStyle w:val="Hyperlink"/>
@@ -155,6 +155,7 @@
         </w:numPr>
         <w:jc w:val="both"/>
       </w:pPr>
+      <w:commentRangeStart w:id="0"/>
       <w:r>
         <w:t xml:space="preserve">From </w:t>
       </w:r>
@@ -166,7 +167,7 @@
       <w:r>
         <w:t xml:space="preserve">: </w:t>
       </w:r>
-      <w:hyperlink r:id="rId7" w:history="1">
+      <w:hyperlink r:id="rId8" w:history="1">
         <w:r>
           <w:rPr>
             <w:rStyle w:val="Hyperlink"/>
@@ -174,13 +175,29 @@
           <w:t>https://pixabay.com/music/world-japan-origami-113045/</w:t>
         </w:r>
       </w:hyperlink>
-      <w:bookmarkStart w:id="0" w:name="_GoBack"/>
-      <w:bookmarkEnd w:id="0"/>
-    </w:p>
-    <w:p>
-      <w:pPr>
-        <w:jc w:val="both"/>
-      </w:pPr>
+      <w:commentRangeEnd w:id="0"/>
+      <w:r>
+        <w:rPr>
+          <w:rStyle w:val="CommentReference"/>
+        </w:rPr>
+        <w:commentReference w:id="0"/>
+      </w:r>
+    </w:p>
+    <w:p>
+      <w:pPr>
+        <w:jc w:val="both"/>
+      </w:pPr>
+      <w:commentRangeStart w:id="1"/>
+      <w:r>
+        <w:t>+</w:t>
+      </w:r>
+      <w:commentRangeEnd w:id="1"/>
+      <w:r>
+        <w:rPr>
+          <w:rStyle w:val="CommentReference"/>
+        </w:rPr>
+        <w:commentReference w:id="1"/>
+      </w:r>
     </w:p>
     <w:p>
       <w:pPr>
@@ -215,7 +232,7 @@
       <w:r>
         <w:t xml:space="preserve">POND5): </w:t>
       </w:r>
-      <w:hyperlink r:id="rId8" w:history="1">
+      <w:hyperlink r:id="rId13" w:history="1">
         <w:r>
           <w:rPr>
             <w:rStyle w:val="Hyperlink"/>
@@ -236,7 +253,7 @@
       <w:r>
         <w:t xml:space="preserve">Crowd SFX (Epidemic sound): </w:t>
       </w:r>
-      <w:hyperlink r:id="rId9" w:history="1">
+      <w:hyperlink r:id="rId14" w:history="1">
         <w:r>
           <w:rPr>
             <w:rStyle w:val="Hyperlink"/>
@@ -254,23 +271,18 @@
         </w:numPr>
         <w:jc w:val="both"/>
       </w:pPr>
+      <w:r>
+        <w:t xml:space="preserve">Gashadokuro SFX (from </w:t>
+      </w:r>
       <w:proofErr w:type="spellStart"/>
       <w:r>
-        <w:t>Gashadokuro</w:t>
+        <w:t>pixabay</w:t>
       </w:r>
       <w:proofErr w:type="spellEnd"/>
       <w:r>
-        <w:t xml:space="preserve"> SFX (from </w:t>
-      </w:r>
-      <w:proofErr w:type="spellStart"/>
-      <w:r>
-        <w:t>pixabay</w:t>
-      </w:r>
-      <w:proofErr w:type="spellEnd"/>
-      <w:r>
         <w:t xml:space="preserve">): </w:t>
       </w:r>
-      <w:hyperlink r:id="rId10" w:history="1">
+      <w:hyperlink r:id="rId15" w:history="1">
         <w:r>
           <w:rPr>
             <w:rStyle w:val="Hyperlink"/>
@@ -294,34 +306,29 @@
       </w:r>
       <w:proofErr w:type="spellEnd"/>
       <w:r>
-        <w:t xml:space="preserve"> </w:t>
+        <w:t xml:space="preserve"> Onna</w:t>
+      </w:r>
+      <w:r>
+        <w:t xml:space="preserve"> scissors</w:t>
+      </w:r>
+      <w:r>
+        <w:t xml:space="preserve"> SFX </w:t>
+      </w:r>
+      <w:r>
+        <w:t xml:space="preserve">(yes, she has scissors) </w:t>
+      </w:r>
+      <w:r>
+        <w:t xml:space="preserve">(from </w:t>
       </w:r>
       <w:proofErr w:type="spellStart"/>
       <w:r>
-        <w:t>Onna</w:t>
+        <w:t>pixabay</w:t>
       </w:r>
       <w:proofErr w:type="spellEnd"/>
       <w:r>
-        <w:t xml:space="preserve"> scissors</w:t>
-      </w:r>
-      <w:r>
-        <w:t xml:space="preserve"> SFX </w:t>
-      </w:r>
-      <w:r>
-        <w:t xml:space="preserve">(yes, she has scissors) </w:t>
-      </w:r>
-      <w:r>
-        <w:t xml:space="preserve">(from </w:t>
-      </w:r>
-      <w:proofErr w:type="spellStart"/>
-      <w:r>
-        <w:t>pixabay</w:t>
-      </w:r>
-      <w:proofErr w:type="spellEnd"/>
-      <w:r>
         <w:t xml:space="preserve">): </w:t>
       </w:r>
-      <w:hyperlink r:id="rId11" w:history="1">
+      <w:hyperlink r:id="rId16" w:history="1">
         <w:r>
           <w:rPr>
             <w:rStyle w:val="Hyperlink"/>
@@ -363,7 +370,7 @@
       <w:r>
         <w:t xml:space="preserve">): </w:t>
       </w:r>
-      <w:hyperlink r:id="rId12" w:history="1">
+      <w:hyperlink r:id="rId17" w:history="1">
         <w:r>
           <w:rPr>
             <w:rStyle w:val="Hyperlink"/>
@@ -404,7 +411,7 @@
       <w:r>
         <w:t xml:space="preserve">): </w:t>
       </w:r>
-      <w:hyperlink r:id="rId13" w:history="1">
+      <w:hyperlink r:id="rId18" w:history="1">
         <w:r>
           <w:rPr>
             <w:rStyle w:val="Hyperlink"/>
@@ -442,7 +449,7 @@
       <w:r>
         <w:t xml:space="preserve">): </w:t>
       </w:r>
-      <w:hyperlink r:id="rId14" w:history="1">
+      <w:hyperlink r:id="rId19" w:history="1">
         <w:r>
           <w:rPr>
             <w:rStyle w:val="Hyperlink"/>
@@ -477,7 +484,7 @@
       <w:r>
         <w:t xml:space="preserve">): </w:t>
       </w:r>
-      <w:hyperlink r:id="rId15" w:history="1">
+      <w:hyperlink r:id="rId20" w:history="1">
         <w:r>
           <w:rPr>
             <w:rStyle w:val="Hyperlink"/>
@@ -506,7 +513,7 @@
       <w:r>
         <w:t xml:space="preserve">): </w:t>
       </w:r>
-      <w:hyperlink r:id="rId16" w:history="1">
+      <w:hyperlink r:id="rId21" w:history="1">
         <w:r>
           <w:rPr>
             <w:rStyle w:val="Hyperlink"/>
@@ -535,7 +542,7 @@
       <w:r>
         <w:t xml:space="preserve">): </w:t>
       </w:r>
-      <w:hyperlink r:id="rId17" w:history="1">
+      <w:hyperlink r:id="rId22" w:history="1">
         <w:r>
           <w:rPr>
             <w:rStyle w:val="Hyperlink"/>
@@ -564,7 +571,7 @@
       <w:r>
         <w:t xml:space="preserve">): </w:t>
       </w:r>
-      <w:hyperlink r:id="rId18" w:history="1">
+      <w:hyperlink r:id="rId23" w:history="1">
         <w:r>
           <w:rPr>
             <w:rStyle w:val="Hyperlink"/>
@@ -593,7 +600,7 @@
       <w:r>
         <w:t xml:space="preserve">): </w:t>
       </w:r>
-      <w:hyperlink r:id="rId19" w:history="1">
+      <w:hyperlink r:id="rId24" w:history="1">
         <w:r>
           <w:rPr>
             <w:rStyle w:val="Hyperlink"/>
@@ -625,7 +632,7 @@
       <w:r>
         <w:t xml:space="preserve">): </w:t>
       </w:r>
-      <w:hyperlink r:id="rId20" w:history="1">
+      <w:hyperlink r:id="rId25" w:history="1">
         <w:r>
           <w:rPr>
             <w:rStyle w:val="Hyperlink"/>
@@ -654,7 +661,7 @@
       <w:r>
         <w:t xml:space="preserve">): </w:t>
       </w:r>
-      <w:hyperlink r:id="rId21" w:history="1">
+      <w:hyperlink r:id="rId26" w:history="1">
         <w:r>
           <w:rPr>
             <w:rStyle w:val="Hyperlink"/>
@@ -673,25 +680,17 @@
         <w:jc w:val="both"/>
       </w:pPr>
       <w:r>
-        <w:t xml:space="preserve">Aka </w:t>
+        <w:t xml:space="preserve">Aka Manto voice (from </w:t>
       </w:r>
       <w:proofErr w:type="spellStart"/>
       <w:r>
-        <w:t>Manto</w:t>
+        <w:t>pixabay</w:t>
       </w:r>
       <w:proofErr w:type="spellEnd"/>
       <w:r>
-        <w:t xml:space="preserve"> voice (from </w:t>
-      </w:r>
-      <w:proofErr w:type="spellStart"/>
-      <w:r>
-        <w:t>pixabay</w:t>
-      </w:r>
-      <w:proofErr w:type="spellEnd"/>
-      <w:r>
         <w:t xml:space="preserve">): </w:t>
       </w:r>
-      <w:hyperlink r:id="rId22" w:history="1">
+      <w:hyperlink r:id="rId27" w:history="1">
         <w:r>
           <w:rPr>
             <w:rStyle w:val="Hyperlink"/>
@@ -713,8 +712,157 @@
 </w:document>
 </file>
 
+<file path=word/comments.xml><?xml version="1.0" encoding="utf-8"?>
+<w:comments xmlns:wpc="http://schemas.microsoft.com/office/word/2010/wordprocessingCanvas" xmlns:cx="http://schemas.microsoft.com/office/drawing/2014/chartex" xmlns:cx1="http://schemas.microsoft.com/office/drawing/2015/9/8/chartex" xmlns:cx2="http://schemas.microsoft.com/office/drawing/2015/10/21/chartex" xmlns:cx3="http://schemas.microsoft.com/office/drawing/2016/5/9/chartex" xmlns:cx4="http://schemas.microsoft.com/office/drawing/2016/5/10/chartex" xmlns:cx5="http://schemas.microsoft.com/office/drawing/2016/5/11/chartex" xmlns:cx6="http://schemas.microsoft.com/office/drawing/2016/5/12/chartex" xmlns:cx7="http://schemas.microsoft.com/office/drawing/2016/5/13/chartex" xmlns:cx8="http://schemas.microsoft.com/office/drawing/2016/5/14/chartex" xmlns:mc="http://schemas.openxmlformats.org/markup-compatibility/2006" xmlns:aink="http://schemas.microsoft.com/office/drawing/2016/ink" xmlns:am3d="http://schemas.microsoft.com/office/drawing/2017/model3d" xmlns:o="urn:schemas-microsoft-com:office:office" xmlns:oel="http://schemas.microsoft.com/office/2019/extlst" xmlns:r="http://schemas.openxmlformats.org/officeDocument/2006/relationships" xmlns:m="http://schemas.openxmlformats.org/officeDocument/2006/math" xmlns:v="urn:schemas-microsoft-com:vml" xmlns:wp14="http://schemas.microsoft.com/office/word/2010/wordprocessingDrawing" xmlns:wp="http://schemas.openxmlformats.org/drawingml/2006/wordprocessingDrawing" xmlns:w10="urn:schemas-microsoft-com:office:word" xmlns:w="http://schemas.openxmlformats.org/wordprocessingml/2006/main" xmlns:w14="http://schemas.microsoft.com/office/word/2010/wordml" xmlns:w15="http://schemas.microsoft.com/office/word/2012/wordml" xmlns:w16cex="http://schemas.microsoft.com/office/word/2018/wordml/cex" xmlns:w16cid="http://schemas.microsoft.com/office/word/2016/wordml/cid" xmlns:w16="http://schemas.microsoft.com/office/word/2018/wordml" xmlns:w16du="http://schemas.microsoft.com/office/word/2023/wordml/word16du" xmlns:w16sdtdh="http://schemas.microsoft.com/office/word/2020/wordml/sdtdatahash" xmlns:w16se="http://schemas.microsoft.com/office/word/2015/wordml/symex" xmlns:wpg="http://schemas.microsoft.com/office/word/2010/wordprocessingGroup" xmlns:wpi="http://schemas.microsoft.com/office/word/2010/wordprocessingInk" xmlns:wne="http://schemas.microsoft.com/office/word/2006/wordml" xmlns:wps="http://schemas.microsoft.com/office/word/2010/wordprocessingShape" mc:Ignorable="w14 w15 w16se w16cid w16 w16cex w16sdtdh wp14">
+  <w:comment w:id="0" w:author="Matthew Richardson (s240530)" w:date="2023-05-23T21:54:00Z" w:initials="MR">
+    <w:p>
+      <w:pPr>
+        <w:pStyle w:val="CommentText"/>
+      </w:pPr>
+      <w:r>
+        <w:rPr>
+          <w:rStyle w:val="CommentReference"/>
+        </w:rPr>
+        <w:annotationRef/>
+      </w:r>
+      <w:r>
+        <w:t>This one would work well for the main menu theme!</w:t>
+      </w:r>
+    </w:p>
+  </w:comment>
+  <w:comment w:id="1" w:author="Matthew Richardson (s240530)" w:date="2023-05-23T22:07:00Z" w:initials="MR">
+    <w:p>
+      <w:pPr>
+        <w:pStyle w:val="CommentText"/>
+      </w:pPr>
+      <w:r>
+        <w:rPr>
+          <w:rStyle w:val="CommentReference"/>
+        </w:rPr>
+        <w:annotationRef/>
+      </w:r>
+      <w:r>
+        <w:t>I found some other music from the YouTube Audio Library too!</w:t>
+      </w:r>
+    </w:p>
+    <w:p>
+      <w:pPr>
+        <w:pStyle w:val="CommentText"/>
+      </w:pPr>
+    </w:p>
+    <w:p>
+      <w:pPr>
+        <w:pStyle w:val="CommentText"/>
+      </w:pPr>
+      <w:r>
+        <w:t>- In Five Straight Rows - Mini Vandals</w:t>
+      </w:r>
+    </w:p>
+    <w:p>
+      <w:pPr>
+        <w:pStyle w:val="CommentText"/>
+      </w:pPr>
+      <w:hyperlink r:id="rId1" w:history="1">
+        <w:r>
+          <w:rPr>
+            <w:rStyle w:val="Hyperlink"/>
+          </w:rPr>
+          <w:t>https://www.youtube.com/watch?v=EADEkIz2XXA</w:t>
+        </w:r>
+      </w:hyperlink>
+    </w:p>
+    <w:p>
+      <w:pPr>
+        <w:pStyle w:val="CommentText"/>
+      </w:pPr>
+    </w:p>
+    <w:p>
+      <w:pPr>
+        <w:pStyle w:val="CommentText"/>
+      </w:pPr>
+      <w:r>
+        <w:t>I like this one since it's simple and the distorted instruments remind me of the bustling noises in a street.</w:t>
+      </w:r>
+    </w:p>
+    <w:p>
+      <w:pPr>
+        <w:pStyle w:val="CommentText"/>
+      </w:pPr>
+    </w:p>
+    <w:p>
+      <w:pPr>
+        <w:pStyle w:val="CommentText"/>
+      </w:pPr>
+      <w:r>
+        <w:t>- Cosmic Love - Bruno E.</w:t>
+      </w:r>
+    </w:p>
+    <w:p>
+      <w:pPr>
+        <w:pStyle w:val="CommentText"/>
+      </w:pPr>
+      <w:hyperlink r:id="rId2" w:history="1">
+        <w:r>
+          <w:rPr>
+            <w:rStyle w:val="Hyperlink"/>
+          </w:rPr>
+          <w:t>https://www.youtube.com/watch?v=TxMdHLYqdws</w:t>
+        </w:r>
+      </w:hyperlink>
+    </w:p>
+    <w:p>
+      <w:pPr>
+        <w:pStyle w:val="CommentText"/>
+      </w:pPr>
+    </w:p>
+    <w:p>
+      <w:pPr>
+        <w:pStyle w:val="CommentText"/>
+      </w:pPr>
+      <w:r>
+        <w:t>This one reminds of 1990s-2000s racing game tracks, like R4: Ridge Racer Type 4.</w:t>
+      </w:r>
+    </w:p>
+    <w:p>
+      <w:pPr>
+        <w:pStyle w:val="CommentText"/>
+      </w:pPr>
+    </w:p>
+    <w:p>
+      <w:pPr>
+        <w:pStyle w:val="CommentText"/>
+      </w:pPr>
+      <w:r>
+        <w:t>(These songs are provided by the YouTube Audio Library, and are free to use!)</w:t>
+      </w:r>
+    </w:p>
+  </w:comment>
+</w:comments>
+</file>
+
+<file path=word/commentsExtended.xml><?xml version="1.0" encoding="utf-8"?>
+<w15:commentsEx xmlns:wpc="http://schemas.microsoft.com/office/word/2010/wordprocessingCanvas" xmlns:cx="http://schemas.microsoft.com/office/drawing/2014/chartex" xmlns:cx1="http://schemas.microsoft.com/office/drawing/2015/9/8/chartex" xmlns:cx2="http://schemas.microsoft.com/office/drawing/2015/10/21/chartex" xmlns:cx3="http://schemas.microsoft.com/office/drawing/2016/5/9/chartex" xmlns:cx4="http://schemas.microsoft.com/office/drawing/2016/5/10/chartex" xmlns:cx5="http://schemas.microsoft.com/office/drawing/2016/5/11/chartex" xmlns:cx6="http://schemas.microsoft.com/office/drawing/2016/5/12/chartex" xmlns:cx7="http://schemas.microsoft.com/office/drawing/2016/5/13/chartex" xmlns:cx8="http://schemas.microsoft.com/office/drawing/2016/5/14/chartex" xmlns:mc="http://schemas.openxmlformats.org/markup-compatibility/2006" xmlns:aink="http://schemas.microsoft.com/office/drawing/2016/ink" xmlns:am3d="http://schemas.microsoft.com/office/drawing/2017/model3d" xmlns:o="urn:schemas-microsoft-com:office:office" xmlns:oel="http://schemas.microsoft.com/office/2019/extlst" xmlns:r="http://schemas.openxmlformats.org/officeDocument/2006/relationships" xmlns:m="http://schemas.openxmlformats.org/officeDocument/2006/math" xmlns:v="urn:schemas-microsoft-com:vml" xmlns:wp14="http://schemas.microsoft.com/office/word/2010/wordprocessingDrawing" xmlns:wp="http://schemas.openxmlformats.org/drawingml/2006/wordprocessingDrawing" xmlns:w10="urn:schemas-microsoft-com:office:word" xmlns:w="http://schemas.openxmlformats.org/wordprocessingml/2006/main" xmlns:w14="http://schemas.microsoft.com/office/word/2010/wordml" xmlns:w15="http://schemas.microsoft.com/office/word/2012/wordml" xmlns:w16cex="http://schemas.microsoft.com/office/word/2018/wordml/cex" xmlns:w16cid="http://schemas.microsoft.com/office/word/2016/wordml/cid" xmlns:w16="http://schemas.microsoft.com/office/word/2018/wordml" xmlns:w16du="http://schemas.microsoft.com/office/word/2023/wordml/word16du" xmlns:w16sdtdh="http://schemas.microsoft.com/office/word/2020/wordml/sdtdatahash" xmlns:w16se="http://schemas.microsoft.com/office/word/2015/wordml/symex" xmlns:wpg="http://schemas.microsoft.com/office/word/2010/wordprocessingGroup" xmlns:wpi="http://schemas.microsoft.com/office/word/2010/wordprocessingInk" xmlns:wne="http://schemas.microsoft.com/office/word/2006/wordml" xmlns:wps="http://schemas.microsoft.com/office/word/2010/wordprocessingShape" mc:Ignorable="w14 w15 w16se w16cid w16 w16cex w16sdtdh wp14">
+  <w15:commentEx w15:paraId="2B11D793" w15:done="0"/>
+  <w15:commentEx w15:paraId="33211B5B" w15:done="0"/>
+</w15:commentsEx>
+</file>
+
+<file path=word/commentsExtensible.xml><?xml version="1.0" encoding="utf-8"?>
+<w16cex:commentsExtensible xmlns:wpc="http://schemas.microsoft.com/office/word/2010/wordprocessingCanvas" xmlns:cx="http://schemas.microsoft.com/office/drawing/2014/chartex" xmlns:cx1="http://schemas.microsoft.com/office/drawing/2015/9/8/chartex" xmlns:cx2="http://schemas.microsoft.com/office/drawing/2015/10/21/chartex" xmlns:cx3="http://schemas.microsoft.com/office/drawing/2016/5/9/chartex" xmlns:cx4="http://schemas.microsoft.com/office/drawing/2016/5/10/chartex" xmlns:cx5="http://schemas.microsoft.com/office/drawing/2016/5/11/chartex" xmlns:cx6="http://schemas.microsoft.com/office/drawing/2016/5/12/chartex" xmlns:cx7="http://schemas.microsoft.com/office/drawing/2016/5/13/chartex" xmlns:cx8="http://schemas.microsoft.com/office/drawing/2016/5/14/chartex" xmlns:mc="http://schemas.openxmlformats.org/markup-compatibility/2006" xmlns:aink="http://schemas.microsoft.com/office/drawing/2016/ink" xmlns:am3d="http://schemas.microsoft.com/office/drawing/2017/model3d" xmlns:o="urn:schemas-microsoft-com:office:office" xmlns:oel="http://schemas.microsoft.com/office/2019/extlst" xmlns:r="http://schemas.openxmlformats.org/officeDocument/2006/relationships" xmlns:m="http://schemas.openxmlformats.org/officeDocument/2006/math" xmlns:v="urn:schemas-microsoft-com:vml" xmlns:wp14="http://schemas.microsoft.com/office/word/2010/wordprocessingDrawing" xmlns:wp="http://schemas.openxmlformats.org/drawingml/2006/wordprocessingDrawing" xmlns:w10="urn:schemas-microsoft-com:office:word" xmlns:w="http://schemas.openxmlformats.org/wordprocessingml/2006/main" xmlns:w14="http://schemas.microsoft.com/office/word/2010/wordml" xmlns:w15="http://schemas.microsoft.com/office/word/2012/wordml" xmlns:w16cex="http://schemas.microsoft.com/office/word/2018/wordml/cex" xmlns:w16cid="http://schemas.microsoft.com/office/word/2016/wordml/cid" xmlns:w16="http://schemas.microsoft.com/office/word/2018/wordml" xmlns:w16du="http://schemas.microsoft.com/office/word/2023/wordml/word16du" xmlns:w16sdtdh="http://schemas.microsoft.com/office/word/2020/wordml/sdtdatahash" xmlns:w16se="http://schemas.microsoft.com/office/word/2015/wordml/symex" xmlns:wpg="http://schemas.microsoft.com/office/word/2010/wordprocessingGroup" xmlns:wpi="http://schemas.microsoft.com/office/word/2010/wordprocessingInk" xmlns:wne="http://schemas.microsoft.com/office/word/2006/wordml" xmlns:wps="http://schemas.microsoft.com/office/word/2010/wordprocessingShape" mc:Ignorable="w14 w15 w16se w16cid w16 w16cex w16sdtdh wp14">
+  <w16cex:commentExtensible w16cex:durableId="2817B492" w16cex:dateUtc="2023-05-23T20:54:00Z"/>
+  <w16cex:commentExtensible w16cex:durableId="2817B7AF" w16cex:dateUtc="2023-05-23T21:07:00Z"/>
+</w16cex:commentsExtensible>
+</file>
+
+<file path=word/commentsIds.xml><?xml version="1.0" encoding="utf-8"?>
+<w16cid:commentsIds xmlns:wpc="http://schemas.microsoft.com/office/word/2010/wordprocessingCanvas" xmlns:cx="http://schemas.microsoft.com/office/drawing/2014/chartex" xmlns:cx1="http://schemas.microsoft.com/office/drawing/2015/9/8/chartex" xmlns:cx2="http://schemas.microsoft.com/office/drawing/2015/10/21/chartex" xmlns:cx3="http://schemas.microsoft.com/office/drawing/2016/5/9/chartex" xmlns:cx4="http://schemas.microsoft.com/office/drawing/2016/5/10/chartex" xmlns:cx5="http://schemas.microsoft.com/office/drawing/2016/5/11/chartex" xmlns:cx6="http://schemas.microsoft.com/office/drawing/2016/5/12/chartex" xmlns:cx7="http://schemas.microsoft.com/office/drawing/2016/5/13/chartex" xmlns:cx8="http://schemas.microsoft.com/office/drawing/2016/5/14/chartex" xmlns:mc="http://schemas.openxmlformats.org/markup-compatibility/2006" xmlns:aink="http://schemas.microsoft.com/office/drawing/2016/ink" xmlns:am3d="http://schemas.microsoft.com/office/drawing/2017/model3d" xmlns:o="urn:schemas-microsoft-com:office:office" xmlns:oel="http://schemas.microsoft.com/office/2019/extlst" xmlns:r="http://schemas.openxmlformats.org/officeDocument/2006/relationships" xmlns:m="http://schemas.openxmlformats.org/officeDocument/2006/math" xmlns:v="urn:schemas-microsoft-com:vml" xmlns:wp14="http://schemas.microsoft.com/office/word/2010/wordprocessingDrawing" xmlns:wp="http://schemas.openxmlformats.org/drawingml/2006/wordprocessingDrawing" xmlns:w10="urn:schemas-microsoft-com:office:word" xmlns:w="http://schemas.openxmlformats.org/wordprocessingml/2006/main" xmlns:w14="http://schemas.microsoft.com/office/word/2010/wordml" xmlns:w15="http://schemas.microsoft.com/office/word/2012/wordml" xmlns:w16cex="http://schemas.microsoft.com/office/word/2018/wordml/cex" xmlns:w16cid="http://schemas.microsoft.com/office/word/2016/wordml/cid" xmlns:w16="http://schemas.microsoft.com/office/word/2018/wordml" xmlns:w16du="http://schemas.microsoft.com/office/word/2023/wordml/word16du" xmlns:w16sdtdh="http://schemas.microsoft.com/office/word/2020/wordml/sdtdatahash" xmlns:w16se="http://schemas.microsoft.com/office/word/2015/wordml/symex" xmlns:wpg="http://schemas.microsoft.com/office/word/2010/wordprocessingGroup" xmlns:wpi="http://schemas.microsoft.com/office/word/2010/wordprocessingInk" xmlns:wne="http://schemas.microsoft.com/office/word/2006/wordml" xmlns:wps="http://schemas.microsoft.com/office/word/2010/wordprocessingShape" mc:Ignorable="w14 w15 w16se w16cid w16 w16cex w16sdtdh wp14">
+  <w16cid:commentId w16cid:paraId="2B11D793" w16cid:durableId="2817B492"/>
+  <w16cid:commentId w16cid:paraId="33211B5B" w16cid:durableId="2817B7AF"/>
+</w16cid:commentsIds>
+</file>
+
 <file path=word/numbering.xml><?xml version="1.0" encoding="utf-8"?>
-<w:numbering xmlns:wpc="http://schemas.microsoft.com/office/word/2010/wordprocessingCanvas" xmlns:cx="http://schemas.microsoft.com/office/drawing/2014/chartex" xmlns:cx1="http://schemas.microsoft.com/office/drawing/2015/9/8/chartex" xmlns:cx2="http://schemas.microsoft.com/office/drawing/2015/10/21/chartex" xmlns:cx3="http://schemas.microsoft.com/office/drawing/2016/5/9/chartex" xmlns:cx4="http://schemas.microsoft.com/office/drawing/2016/5/10/chartex" xmlns:cx5="http://schemas.microsoft.com/office/drawing/2016/5/11/chartex" xmlns:cx6="http://schemas.microsoft.com/office/drawing/2016/5/12/chartex" xmlns:cx7="http://schemas.microsoft.com/office/drawing/2016/5/13/chartex" xmlns:cx8="http://schemas.microsoft.com/office/drawing/2016/5/14/chartex" xmlns:mc="http://schemas.openxmlformats.org/markup-compatibility/2006" xmlns:aink="http://schemas.microsoft.com/office/drawing/2016/ink" xmlns:am3d="http://schemas.microsoft.com/office/drawing/2017/model3d" xmlns:o="urn:schemas-microsoft-com:office:office" xmlns:r="http://schemas.openxmlformats.org/officeDocument/2006/relationships" xmlns:m="http://schemas.openxmlformats.org/officeDocument/2006/math" xmlns:v="urn:schemas-microsoft-com:vml" xmlns:wp14="http://schemas.microsoft.com/office/word/2010/wordprocessingDrawing" xmlns:wp="http://schemas.openxmlformats.org/drawingml/2006/wordprocessingDrawing" xmlns:w10="urn:schemas-microsoft-com:office:word" xmlns:w="http://schemas.openxmlformats.org/wordprocessingml/2006/main" xmlns:w14="http://schemas.microsoft.com/office/word/2010/wordml" xmlns:w15="http://schemas.microsoft.com/office/word/2012/wordml" xmlns:w16cid="http://schemas.microsoft.com/office/word/2016/wordml/cid" xmlns:w16se="http://schemas.microsoft.com/office/word/2015/wordml/symex" xmlns:wpg="http://schemas.microsoft.com/office/word/2010/wordprocessingGroup" xmlns:wpi="http://schemas.microsoft.com/office/word/2010/wordprocessingInk" xmlns:wne="http://schemas.microsoft.com/office/word/2006/wordml" xmlns:wps="http://schemas.microsoft.com/office/word/2010/wordprocessingShape" mc:Ignorable="w14 w15 w16se w16cid wp14">
+<w:numbering xmlns:wpc="http://schemas.microsoft.com/office/word/2010/wordprocessingCanvas" xmlns:cx="http://schemas.microsoft.com/office/drawing/2014/chartex" xmlns:cx1="http://schemas.microsoft.com/office/drawing/2015/9/8/chartex" xmlns:cx2="http://schemas.microsoft.com/office/drawing/2015/10/21/chartex" xmlns:cx3="http://schemas.microsoft.com/office/drawing/2016/5/9/chartex" xmlns:cx4="http://schemas.microsoft.com/office/drawing/2016/5/10/chartex" xmlns:cx5="http://schemas.microsoft.com/office/drawing/2016/5/11/chartex" xmlns:cx6="http://schemas.microsoft.com/office/drawing/2016/5/12/chartex" xmlns:cx7="http://schemas.microsoft.com/office/drawing/2016/5/13/chartex" xmlns:cx8="http://schemas.microsoft.com/office/drawing/2016/5/14/chartex" xmlns:mc="http://schemas.openxmlformats.org/markup-compatibility/2006" xmlns:aink="http://schemas.microsoft.com/office/drawing/2016/ink" xmlns:am3d="http://schemas.microsoft.com/office/drawing/2017/model3d" xmlns:o="urn:schemas-microsoft-com:office:office" xmlns:oel="http://schemas.microsoft.com/office/2019/extlst" xmlns:r="http://schemas.openxmlformats.org/officeDocument/2006/relationships" xmlns:m="http://schemas.openxmlformats.org/officeDocument/2006/math" xmlns:v="urn:schemas-microsoft-com:vml" xmlns:wp14="http://schemas.microsoft.com/office/word/2010/wordprocessingDrawing" xmlns:wp="http://schemas.openxmlformats.org/drawingml/2006/wordprocessingDrawing" xmlns:w10="urn:schemas-microsoft-com:office:word" xmlns:w="http://schemas.openxmlformats.org/wordprocessingml/2006/main" xmlns:w14="http://schemas.microsoft.com/office/word/2010/wordml" xmlns:w15="http://schemas.microsoft.com/office/word/2012/wordml" xmlns:w16cex="http://schemas.microsoft.com/office/word/2018/wordml/cex" xmlns:w16cid="http://schemas.microsoft.com/office/word/2016/wordml/cid" xmlns:w16="http://schemas.microsoft.com/office/word/2018/wordml" xmlns:w16du="http://schemas.microsoft.com/office/word/2023/wordml/word16du" xmlns:w16sdtdh="http://schemas.microsoft.com/office/word/2020/wordml/sdtdatahash" xmlns:w16se="http://schemas.microsoft.com/office/word/2015/wordml/symex" xmlns:wpg="http://schemas.microsoft.com/office/word/2010/wordprocessingGroup" xmlns:wpi="http://schemas.microsoft.com/office/word/2010/wordprocessingInk" xmlns:wne="http://schemas.microsoft.com/office/word/2006/wordml" xmlns:wps="http://schemas.microsoft.com/office/word/2010/wordprocessingShape" mc:Ignorable="w14 w15 w16se w16cid w16 w16cex w16sdtdh wp14">
   <w:abstractNum w:abstractNumId="0" w15:restartNumberingAfterBreak="0">
     <w:nsid w:val="2EDE2445"/>
     <w:multiLevelType w:val="hybridMultilevel"/>
@@ -941,17 +1089,25 @@
       </w:rPr>
     </w:lvl>
   </w:abstractNum>
-  <w:num w:numId="1">
+  <w:num w:numId="1" w16cid:durableId="515190521">
     <w:abstractNumId w:val="1"/>
   </w:num>
-  <w:num w:numId="2">
+  <w:num w:numId="2" w16cid:durableId="925922674">
     <w:abstractNumId w:val="0"/>
   </w:num>
 </w:numbering>
 </file>
 
+<file path=word/people.xml><?xml version="1.0" encoding="utf-8"?>
+<w15:people xmlns:wpc="http://schemas.microsoft.com/office/word/2010/wordprocessingCanvas" xmlns:cx="http://schemas.microsoft.com/office/drawing/2014/chartex" xmlns:cx1="http://schemas.microsoft.com/office/drawing/2015/9/8/chartex" xmlns:cx2="http://schemas.microsoft.com/office/drawing/2015/10/21/chartex" xmlns:cx3="http://schemas.microsoft.com/office/drawing/2016/5/9/chartex" xmlns:cx4="http://schemas.microsoft.com/office/drawing/2016/5/10/chartex" xmlns:cx5="http://schemas.microsoft.com/office/drawing/2016/5/11/chartex" xmlns:cx6="http://schemas.microsoft.com/office/drawing/2016/5/12/chartex" xmlns:cx7="http://schemas.microsoft.com/office/drawing/2016/5/13/chartex" xmlns:cx8="http://schemas.microsoft.com/office/drawing/2016/5/14/chartex" xmlns:mc="http://schemas.openxmlformats.org/markup-compatibility/2006" xmlns:aink="http://schemas.microsoft.com/office/drawing/2016/ink" xmlns:am3d="http://schemas.microsoft.com/office/drawing/2017/model3d" xmlns:o="urn:schemas-microsoft-com:office:office" xmlns:oel="http://schemas.microsoft.com/office/2019/extlst" xmlns:r="http://schemas.openxmlformats.org/officeDocument/2006/relationships" xmlns:m="http://schemas.openxmlformats.org/officeDocument/2006/math" xmlns:v="urn:schemas-microsoft-com:vml" xmlns:wp14="http://schemas.microsoft.com/office/word/2010/wordprocessingDrawing" xmlns:wp="http://schemas.openxmlformats.org/drawingml/2006/wordprocessingDrawing" xmlns:w10="urn:schemas-microsoft-com:office:word" xmlns:w="http://schemas.openxmlformats.org/wordprocessingml/2006/main" xmlns:w14="http://schemas.microsoft.com/office/word/2010/wordml" xmlns:w15="http://schemas.microsoft.com/office/word/2012/wordml" xmlns:w16cex="http://schemas.microsoft.com/office/word/2018/wordml/cex" xmlns:w16cid="http://schemas.microsoft.com/office/word/2016/wordml/cid" xmlns:w16="http://schemas.microsoft.com/office/word/2018/wordml" xmlns:w16du="http://schemas.microsoft.com/office/word/2023/wordml/word16du" xmlns:w16sdtdh="http://schemas.microsoft.com/office/word/2020/wordml/sdtdatahash" xmlns:w16se="http://schemas.microsoft.com/office/word/2015/wordml/symex" xmlns:wpg="http://schemas.microsoft.com/office/word/2010/wordprocessingGroup" xmlns:wpi="http://schemas.microsoft.com/office/word/2010/wordprocessingInk" xmlns:wne="http://schemas.microsoft.com/office/word/2006/wordml" xmlns:wps="http://schemas.microsoft.com/office/word/2010/wordprocessingShape" mc:Ignorable="w14 w15 w16se w16cid w16 w16cex w16sdtdh wp14">
+  <w15:person w15:author="Matthew Richardson (s240530)">
+    <w15:presenceInfo w15:providerId="AD" w15:userId="S::S240530@UOS.AC.UK::2e60c60d-6717-4fd6-afe7-4aa7806781e6"/>
+  </w15:person>
+</w15:people>
+</file>
+
 <file path=word/styles.xml><?xml version="1.0" encoding="utf-8"?>
-<w:styles xmlns:mc="http://schemas.openxmlformats.org/markup-compatibility/2006" xmlns:r="http://schemas.openxmlformats.org/officeDocument/2006/relationships" xmlns:w="http://schemas.openxmlformats.org/wordprocessingml/2006/main" xmlns:w14="http://schemas.microsoft.com/office/word/2010/wordml" xmlns:w15="http://schemas.microsoft.com/office/word/2012/wordml" xmlns:w16cid="http://schemas.microsoft.com/office/word/2016/wordml/cid" xmlns:w16se="http://schemas.microsoft.com/office/word/2015/wordml/symex" mc:Ignorable="w14 w15 w16se w16cid">
+<w:styles xmlns:mc="http://schemas.openxmlformats.org/markup-compatibility/2006" xmlns:r="http://schemas.openxmlformats.org/officeDocument/2006/relationships" xmlns:w="http://schemas.openxmlformats.org/wordprocessingml/2006/main" xmlns:w14="http://schemas.microsoft.com/office/word/2010/wordml" xmlns:w15="http://schemas.microsoft.com/office/word/2012/wordml" xmlns:w16cex="http://schemas.microsoft.com/office/word/2018/wordml/cex" xmlns:w16cid="http://schemas.microsoft.com/office/word/2016/wordml/cid" xmlns:w16="http://schemas.microsoft.com/office/word/2018/wordml" xmlns:w16sdtdh="http://schemas.microsoft.com/office/word/2020/wordml/sdtdatahash" xmlns:w16se="http://schemas.microsoft.com/office/word/2015/wordml/symex" mc:Ignorable="w14 w15 w16se w16cid w16 w16cex w16sdtdh">
   <w:docDefaults>
     <w:rPrDefault>
       <w:rPr>
@@ -967,7 +1123,7 @@
       </w:pPr>
     </w:pPrDefault>
   </w:docDefaults>
-  <w:latentStyles w:defLockedState="0" w:defUIPriority="99" w:defSemiHidden="0" w:defUnhideWhenUsed="0" w:defQFormat="0" w:count="375">
+  <w:latentStyles w:defLockedState="0" w:defUIPriority="99" w:defSemiHidden="0" w:defUnhideWhenUsed="0" w:defQFormat="0" w:count="376">
     <w:lsdException w:name="Normal" w:uiPriority="0" w:qFormat="1"/>
     <w:lsdException w:name="heading 1" w:uiPriority="9" w:qFormat="1"/>
     <w:lsdException w:name="heading 2" w:semiHidden="1" w:uiPriority="9" w:unhideWhenUsed="1" w:qFormat="1"/>
@@ -1073,7 +1229,6 @@
     <w:lsdException w:name="HTML Sample" w:semiHidden="1" w:unhideWhenUsed="1"/>
     <w:lsdException w:name="HTML Typewriter" w:semiHidden="1" w:unhideWhenUsed="1"/>
     <w:lsdException w:name="HTML Variable" w:semiHidden="1" w:unhideWhenUsed="1"/>
-    <w:lsdException w:name="Normal Table" w:semiHidden="1" w:unhideWhenUsed="1"/>
     <w:lsdException w:name="annotation subject" w:semiHidden="1" w:unhideWhenUsed="1"/>
     <w:lsdException w:name="No List" w:semiHidden="1" w:unhideWhenUsed="1"/>
     <w:lsdException w:name="Outline List 1" w:semiHidden="1" w:unhideWhenUsed="1"/>
@@ -1120,10 +1275,8 @@
     <w:lsdException w:name="Table Subtle 2" w:semiHidden="1" w:unhideWhenUsed="1"/>
     <w:lsdException w:name="Table Web 1" w:semiHidden="1" w:unhideWhenUsed="1"/>
     <w:lsdException w:name="Table Web 2" w:semiHidden="1" w:unhideWhenUsed="1"/>
-    <w:lsdException w:name="Table Web 3" w:semiHidden="1" w:unhideWhenUsed="1"/>
     <w:lsdException w:name="Balloon Text" w:semiHidden="1" w:unhideWhenUsed="1"/>
     <w:lsdException w:name="Table Grid" w:uiPriority="39"/>
-    <w:lsdException w:name="Table Theme" w:semiHidden="1" w:unhideWhenUsed="1"/>
     <w:lsdException w:name="Placeholder Text" w:semiHidden="1"/>
     <w:lsdException w:name="No Spacing" w:uiPriority="1" w:qFormat="1"/>
     <w:lsdException w:name="Light Shading" w:uiPriority="60"/>
@@ -1343,6 +1496,7 @@
     <w:lsdException w:name="Smart Hyperlink" w:semiHidden="1" w:unhideWhenUsed="1"/>
     <w:lsdException w:name="Hashtag" w:semiHidden="1" w:unhideWhenUsed="1"/>
     <w:lsdException w:name="Unresolved Mention" w:semiHidden="1" w:unhideWhenUsed="1"/>
+    <w:lsdException w:name="Smart Link" w:semiHidden="1" w:unhideWhenUsed="1"/>
   </w:latentStyles>
   <w:style w:type="paragraph" w:default="1" w:styleId="Normal">
     <w:name w:val="Normal"/>
@@ -1541,6 +1695,72 @@
       <w:ind w:left="720"/>
       <w:contextualSpacing/>
     </w:pPr>
+  </w:style>
+  <w:style w:type="character" w:styleId="CommentReference">
+    <w:name w:val="annotation reference"/>
+    <w:basedOn w:val="DefaultParagraphFont"/>
+    <w:uiPriority w:val="99"/>
+    <w:semiHidden/>
+    <w:unhideWhenUsed/>
+    <w:rsid w:val="00442269"/>
+    <w:rPr>
+      <w:sz w:val="16"/>
+      <w:szCs w:val="16"/>
+    </w:rPr>
+  </w:style>
+  <w:style w:type="paragraph" w:styleId="CommentText">
+    <w:name w:val="annotation text"/>
+    <w:basedOn w:val="Normal"/>
+    <w:link w:val="CommentTextChar"/>
+    <w:uiPriority w:val="99"/>
+    <w:unhideWhenUsed/>
+    <w:rsid w:val="00442269"/>
+    <w:pPr>
+      <w:spacing w:line="240" w:lineRule="auto"/>
+    </w:pPr>
+    <w:rPr>
+      <w:sz w:val="20"/>
+      <w:szCs w:val="20"/>
+    </w:rPr>
+  </w:style>
+  <w:style w:type="character" w:customStyle="1" w:styleId="CommentTextChar">
+    <w:name w:val="Comment Text Char"/>
+    <w:basedOn w:val="DefaultParagraphFont"/>
+    <w:link w:val="CommentText"/>
+    <w:uiPriority w:val="99"/>
+    <w:rsid w:val="00442269"/>
+    <w:rPr>
+      <w:sz w:val="20"/>
+      <w:szCs w:val="20"/>
+    </w:rPr>
+  </w:style>
+  <w:style w:type="paragraph" w:styleId="CommentSubject">
+    <w:name w:val="annotation subject"/>
+    <w:basedOn w:val="CommentText"/>
+    <w:next w:val="CommentText"/>
+    <w:link w:val="CommentSubjectChar"/>
+    <w:uiPriority w:val="99"/>
+    <w:semiHidden/>
+    <w:unhideWhenUsed/>
+    <w:rsid w:val="00442269"/>
+    <w:rPr>
+      <w:b/>
+      <w:bCs/>
+    </w:rPr>
+  </w:style>
+  <w:style w:type="character" w:customStyle="1" w:styleId="CommentSubjectChar">
+    <w:name w:val="Comment Subject Char"/>
+    <w:basedOn w:val="CommentTextChar"/>
+    <w:link w:val="CommentSubject"/>
+    <w:uiPriority w:val="99"/>
+    <w:semiHidden/>
+    <w:rsid w:val="00442269"/>
+    <w:rPr>
+      <w:b/>
+      <w:bCs/>
+      <w:sz w:val="20"/>
+      <w:szCs w:val="20"/>
+    </w:rPr>
   </w:style>
 </w:styles>
 </file>
@@ -1838,4 +2058,16 @@
     </a:ext>
   </a:extLst>
 </a:theme>
+</file>
+
+<file path=customXml/item1.xml><?xml version="1.0" encoding="utf-8"?>
+<b:Sources xmlns:b="http://schemas.openxmlformats.org/officeDocument/2006/bibliography" xmlns="http://schemas.openxmlformats.org/officeDocument/2006/bibliography" SelectedStyle="\HarvardAnglia2008OfficeOnline.xsl" StyleName="Harvard - Anglia" Version="2008"/>
+</file>
+
+<file path=customXml/itemProps1.xml><?xml version="1.0" encoding="utf-8"?>
+<ds:datastoreItem xmlns:ds="http://schemas.openxmlformats.org/officeDocument/2006/customXml" ds:itemID="{D7B299C9-C931-495A-A446-5901964D52CA}">
+  <ds:schemaRefs>
+    <ds:schemaRef ds:uri="http://schemas.openxmlformats.org/officeDocument/2006/bibliography"/>
+  </ds:schemaRefs>
+</ds:datastoreItem>
 </file>
</xml_diff>